<commit_message>
knitted document, fixed figure placement
</commit_message>
<xml_diff>
--- a/06_Paper/ER-ED/Supplement/StimList_Suppl.docx
+++ b/06_Paper/ER-ED/Supplement/StimList_Suppl.docx
@@ -49,25 +49,25 @@
     <w:tbl>
       <w:tblPr>
         <w:tblStyle w:val="Tabellenraster"/>
-        <w:tblW w:w="10657" w:type="dxa"/>
+        <w:tblW w:w="14813" w:type="dxa"/>
         <w:tblLook w:val="04A0" w:firstRow="1" w:lastRow="0" w:firstColumn="1" w:lastColumn="0" w:noHBand="0" w:noVBand="1"/>
       </w:tblPr>
       <w:tblGrid>
-        <w:gridCol w:w="1484"/>
-        <w:gridCol w:w="1545"/>
-        <w:gridCol w:w="1564"/>
-        <w:gridCol w:w="1563"/>
-        <w:gridCol w:w="1563"/>
-        <w:gridCol w:w="1563"/>
-        <w:gridCol w:w="1375"/>
+        <w:gridCol w:w="2062"/>
+        <w:gridCol w:w="2147"/>
+        <w:gridCol w:w="2174"/>
+        <w:gridCol w:w="2172"/>
+        <w:gridCol w:w="2172"/>
+        <w:gridCol w:w="2172"/>
+        <w:gridCol w:w="1914"/>
       </w:tblGrid>
       <w:tr>
         <w:trPr>
-          <w:trHeight w:val="360"/>
+          <w:trHeight w:val="422"/>
         </w:trPr>
         <w:tc>
           <w:tcPr>
-            <w:tcW w:w="1484" w:type="dxa"/>
+            <w:tcW w:w="2062" w:type="dxa"/>
             <w:tcBorders>
               <w:top w:val="single" w:sz="4" w:space="0" w:color="auto"/>
               <w:left w:val="nil"/>
@@ -79,11 +79,13 @@
             <w:pPr>
               <w:jc w:val="center"/>
             </w:pPr>
-          </w:p>
-        </w:tc>
-        <w:tc>
-          <w:tcPr>
-            <w:tcW w:w="1545" w:type="dxa"/>
+            <w:bookmarkStart w:id="0" w:name="_GoBack"/>
+            <w:bookmarkEnd w:id="0"/>
+          </w:p>
+        </w:tc>
+        <w:tc>
+          <w:tcPr>
+            <w:tcW w:w="2147" w:type="dxa"/>
             <w:tcBorders>
               <w:top w:val="single" w:sz="4" w:space="0" w:color="auto"/>
               <w:left w:val="nil"/>
@@ -110,7 +112,7 @@
         </w:tc>
         <w:tc>
           <w:tcPr>
-            <w:tcW w:w="1564" w:type="dxa"/>
+            <w:tcW w:w="2174" w:type="dxa"/>
             <w:tcBorders>
               <w:top w:val="single" w:sz="4" w:space="0" w:color="auto"/>
               <w:left w:val="nil"/>
@@ -137,7 +139,7 @@
         </w:tc>
         <w:tc>
           <w:tcPr>
-            <w:tcW w:w="1563" w:type="dxa"/>
+            <w:tcW w:w="2172" w:type="dxa"/>
             <w:tcBorders>
               <w:top w:val="single" w:sz="4" w:space="0" w:color="auto"/>
               <w:left w:val="nil"/>
@@ -164,7 +166,7 @@
         </w:tc>
         <w:tc>
           <w:tcPr>
-            <w:tcW w:w="1563" w:type="dxa"/>
+            <w:tcW w:w="2172" w:type="dxa"/>
             <w:tcBorders>
               <w:top w:val="single" w:sz="4" w:space="0" w:color="auto"/>
               <w:left w:val="nil"/>
@@ -191,7 +193,7 @@
         </w:tc>
         <w:tc>
           <w:tcPr>
-            <w:tcW w:w="1563" w:type="dxa"/>
+            <w:tcW w:w="2172" w:type="dxa"/>
             <w:tcBorders>
               <w:top w:val="single" w:sz="4" w:space="0" w:color="auto"/>
               <w:left w:val="nil"/>
@@ -218,7 +220,7 @@
         </w:tc>
         <w:tc>
           <w:tcPr>
-            <w:tcW w:w="1375" w:type="dxa"/>
+            <w:tcW w:w="1911" w:type="dxa"/>
             <w:tcBorders>
               <w:top w:val="single" w:sz="4" w:space="0" w:color="auto"/>
               <w:left w:val="nil"/>
@@ -245,11 +247,11 @@
       </w:tr>
       <w:tr>
         <w:trPr>
-          <w:trHeight w:val="270"/>
+          <w:trHeight w:val="317"/>
         </w:trPr>
         <w:tc>
           <w:tcPr>
-            <w:tcW w:w="1484" w:type="dxa"/>
+            <w:tcW w:w="2062" w:type="dxa"/>
             <w:tcBorders>
               <w:top w:val="single" w:sz="4" w:space="0" w:color="auto"/>
               <w:left w:val="nil"/>
@@ -270,7 +272,7 @@
         </w:tc>
         <w:tc>
           <w:tcPr>
-            <w:tcW w:w="1545" w:type="dxa"/>
+            <w:tcW w:w="2147" w:type="dxa"/>
             <w:tcBorders>
               <w:top w:val="single" w:sz="4" w:space="0" w:color="auto"/>
               <w:left w:val="nil"/>
@@ -309,7 +311,7 @@
         </w:tc>
         <w:tc>
           <w:tcPr>
-            <w:tcW w:w="1564" w:type="dxa"/>
+            <w:tcW w:w="2174" w:type="dxa"/>
             <w:tcBorders>
               <w:top w:val="single" w:sz="4" w:space="0" w:color="auto"/>
               <w:left w:val="nil"/>
@@ -350,7 +352,7 @@
         </w:tc>
         <w:tc>
           <w:tcPr>
-            <w:tcW w:w="1563" w:type="dxa"/>
+            <w:tcW w:w="2172" w:type="dxa"/>
             <w:tcBorders>
               <w:top w:val="single" w:sz="4" w:space="0" w:color="auto"/>
               <w:left w:val="nil"/>
@@ -391,7 +393,7 @@
         </w:tc>
         <w:tc>
           <w:tcPr>
-            <w:tcW w:w="1563" w:type="dxa"/>
+            <w:tcW w:w="2172" w:type="dxa"/>
             <w:tcBorders>
               <w:top w:val="single" w:sz="4" w:space="0" w:color="auto"/>
               <w:left w:val="nil"/>
@@ -432,7 +434,7 @@
         </w:tc>
         <w:tc>
           <w:tcPr>
-            <w:tcW w:w="1563" w:type="dxa"/>
+            <w:tcW w:w="2172" w:type="dxa"/>
             <w:tcBorders>
               <w:top w:val="single" w:sz="4" w:space="0" w:color="auto"/>
               <w:left w:val="nil"/>
@@ -473,7 +475,7 @@
         </w:tc>
         <w:tc>
           <w:tcPr>
-            <w:tcW w:w="1375" w:type="dxa"/>
+            <w:tcW w:w="1911" w:type="dxa"/>
             <w:tcBorders>
               <w:top w:val="single" w:sz="4" w:space="0" w:color="auto"/>
               <w:left w:val="nil"/>
@@ -533,32 +535,32 @@
       </w:tr>
       <w:tr>
         <w:trPr>
-          <w:trHeight w:val="259"/>
+          <w:trHeight w:val="304"/>
         </w:trPr>
         <w:tc>
           <w:tcPr>
-            <w:tcW w:w="1484" w:type="dxa"/>
-            <w:tcBorders>
-              <w:top w:val="nil"/>
-              <w:left w:val="nil"/>
-              <w:bottom w:val="nil"/>
-              <w:right w:val="nil"/>
-            </w:tcBorders>
-          </w:tcPr>
-          <w:p>
-            <w:pPr>
-              <w:jc w:val="right"/>
-              <w:rPr>
-                <w:rFonts w:cs="Open Sans Light"/>
-                <w:color w:val="000000"/>
-                <w:sz w:val="18"/>
-              </w:rPr>
-            </w:pPr>
-          </w:p>
-        </w:tc>
-        <w:tc>
-          <w:tcPr>
-            <w:tcW w:w="1545" w:type="dxa"/>
+            <w:tcW w:w="2062" w:type="dxa"/>
+            <w:tcBorders>
+              <w:top w:val="nil"/>
+              <w:left w:val="nil"/>
+              <w:bottom w:val="nil"/>
+              <w:right w:val="nil"/>
+            </w:tcBorders>
+          </w:tcPr>
+          <w:p>
+            <w:pPr>
+              <w:jc w:val="right"/>
+              <w:rPr>
+                <w:rFonts w:cs="Open Sans Light"/>
+                <w:color w:val="000000"/>
+                <w:sz w:val="18"/>
+              </w:rPr>
+            </w:pPr>
+          </w:p>
+        </w:tc>
+        <w:tc>
+          <w:tcPr>
+            <w:tcW w:w="2147" w:type="dxa"/>
             <w:tcBorders>
               <w:top w:val="nil"/>
               <w:left w:val="nil"/>
@@ -597,7 +599,7 @@
         </w:tc>
         <w:tc>
           <w:tcPr>
-            <w:tcW w:w="1564" w:type="dxa"/>
+            <w:tcW w:w="2174" w:type="dxa"/>
             <w:tcBorders>
               <w:top w:val="nil"/>
               <w:left w:val="nil"/>
@@ -637,7 +639,7 @@
         </w:tc>
         <w:tc>
           <w:tcPr>
-            <w:tcW w:w="1563" w:type="dxa"/>
+            <w:tcW w:w="2172" w:type="dxa"/>
             <w:tcBorders>
               <w:top w:val="nil"/>
               <w:left w:val="nil"/>
@@ -677,7 +679,7 @@
         </w:tc>
         <w:tc>
           <w:tcPr>
-            <w:tcW w:w="1563" w:type="dxa"/>
+            <w:tcW w:w="2172" w:type="dxa"/>
             <w:tcBorders>
               <w:top w:val="nil"/>
               <w:left w:val="nil"/>
@@ -717,7 +719,7 @@
         </w:tc>
         <w:tc>
           <w:tcPr>
-            <w:tcW w:w="1563" w:type="dxa"/>
+            <w:tcW w:w="2172" w:type="dxa"/>
             <w:tcBorders>
               <w:top w:val="nil"/>
               <w:left w:val="nil"/>
@@ -757,7 +759,7 @@
         </w:tc>
         <w:tc>
           <w:tcPr>
-            <w:tcW w:w="1375" w:type="dxa"/>
+            <w:tcW w:w="1911" w:type="dxa"/>
             <w:tcBorders>
               <w:top w:val="nil"/>
               <w:left w:val="nil"/>
@@ -798,32 +800,32 @@
       </w:tr>
       <w:tr>
         <w:trPr>
-          <w:trHeight w:val="270"/>
+          <w:trHeight w:val="317"/>
         </w:trPr>
         <w:tc>
           <w:tcPr>
-            <w:tcW w:w="1484" w:type="dxa"/>
-            <w:tcBorders>
-              <w:top w:val="nil"/>
-              <w:left w:val="nil"/>
-              <w:bottom w:val="nil"/>
-              <w:right w:val="nil"/>
-            </w:tcBorders>
-          </w:tcPr>
-          <w:p>
-            <w:pPr>
-              <w:jc w:val="right"/>
-              <w:rPr>
-                <w:rFonts w:cs="Open Sans Light"/>
-                <w:color w:val="000000"/>
-                <w:sz w:val="18"/>
-              </w:rPr>
-            </w:pPr>
-          </w:p>
-        </w:tc>
-        <w:tc>
-          <w:tcPr>
-            <w:tcW w:w="1545" w:type="dxa"/>
+            <w:tcW w:w="2062" w:type="dxa"/>
+            <w:tcBorders>
+              <w:top w:val="nil"/>
+              <w:left w:val="nil"/>
+              <w:bottom w:val="nil"/>
+              <w:right w:val="nil"/>
+            </w:tcBorders>
+          </w:tcPr>
+          <w:p>
+            <w:pPr>
+              <w:jc w:val="right"/>
+              <w:rPr>
+                <w:rFonts w:cs="Open Sans Light"/>
+                <w:color w:val="000000"/>
+                <w:sz w:val="18"/>
+              </w:rPr>
+            </w:pPr>
+          </w:p>
+        </w:tc>
+        <w:tc>
+          <w:tcPr>
+            <w:tcW w:w="2147" w:type="dxa"/>
             <w:tcBorders>
               <w:top w:val="nil"/>
               <w:left w:val="nil"/>
@@ -862,7 +864,7 @@
         </w:tc>
         <w:tc>
           <w:tcPr>
-            <w:tcW w:w="1564" w:type="dxa"/>
+            <w:tcW w:w="2174" w:type="dxa"/>
             <w:tcBorders>
               <w:top w:val="nil"/>
               <w:left w:val="nil"/>
@@ -902,7 +904,7 @@
         </w:tc>
         <w:tc>
           <w:tcPr>
-            <w:tcW w:w="1563" w:type="dxa"/>
+            <w:tcW w:w="2172" w:type="dxa"/>
             <w:tcBorders>
               <w:top w:val="nil"/>
               <w:left w:val="nil"/>
@@ -942,7 +944,7 @@
         </w:tc>
         <w:tc>
           <w:tcPr>
-            <w:tcW w:w="1563" w:type="dxa"/>
+            <w:tcW w:w="2172" w:type="dxa"/>
             <w:tcBorders>
               <w:top w:val="nil"/>
               <w:left w:val="nil"/>
@@ -982,7 +984,7 @@
         </w:tc>
         <w:tc>
           <w:tcPr>
-            <w:tcW w:w="1563" w:type="dxa"/>
+            <w:tcW w:w="2172" w:type="dxa"/>
             <w:tcBorders>
               <w:top w:val="nil"/>
               <w:left w:val="nil"/>
@@ -1014,7 +1016,7 @@
         </w:tc>
         <w:tc>
           <w:tcPr>
-            <w:tcW w:w="1375" w:type="dxa"/>
+            <w:tcW w:w="1911" w:type="dxa"/>
             <w:tcBorders>
               <w:top w:val="nil"/>
               <w:left w:val="nil"/>
@@ -1053,32 +1055,32 @@
       </w:tr>
       <w:tr>
         <w:trPr>
-          <w:trHeight w:val="270"/>
+          <w:trHeight w:val="317"/>
         </w:trPr>
         <w:tc>
           <w:tcPr>
-            <w:tcW w:w="1484" w:type="dxa"/>
-            <w:tcBorders>
-              <w:top w:val="nil"/>
-              <w:left w:val="nil"/>
-              <w:bottom w:val="nil"/>
-              <w:right w:val="nil"/>
-            </w:tcBorders>
-          </w:tcPr>
-          <w:p>
-            <w:pPr>
-              <w:jc w:val="right"/>
-              <w:rPr>
-                <w:rFonts w:cs="Open Sans Light"/>
-                <w:color w:val="000000"/>
-                <w:sz w:val="18"/>
-              </w:rPr>
-            </w:pPr>
-          </w:p>
-        </w:tc>
-        <w:tc>
-          <w:tcPr>
-            <w:tcW w:w="1545" w:type="dxa"/>
+            <w:tcW w:w="2062" w:type="dxa"/>
+            <w:tcBorders>
+              <w:top w:val="nil"/>
+              <w:left w:val="nil"/>
+              <w:bottom w:val="nil"/>
+              <w:right w:val="nil"/>
+            </w:tcBorders>
+          </w:tcPr>
+          <w:p>
+            <w:pPr>
+              <w:jc w:val="right"/>
+              <w:rPr>
+                <w:rFonts w:cs="Open Sans Light"/>
+                <w:color w:val="000000"/>
+                <w:sz w:val="18"/>
+              </w:rPr>
+            </w:pPr>
+          </w:p>
+        </w:tc>
+        <w:tc>
+          <w:tcPr>
+            <w:tcW w:w="2147" w:type="dxa"/>
             <w:tcBorders>
               <w:top w:val="nil"/>
               <w:left w:val="nil"/>
@@ -1117,7 +1119,7 @@
         </w:tc>
         <w:tc>
           <w:tcPr>
-            <w:tcW w:w="1564" w:type="dxa"/>
+            <w:tcW w:w="2174" w:type="dxa"/>
             <w:tcBorders>
               <w:top w:val="nil"/>
               <w:left w:val="nil"/>
@@ -1157,7 +1159,7 @@
         </w:tc>
         <w:tc>
           <w:tcPr>
-            <w:tcW w:w="1563" w:type="dxa"/>
+            <w:tcW w:w="2172" w:type="dxa"/>
             <w:tcBorders>
               <w:top w:val="nil"/>
               <w:left w:val="nil"/>
@@ -1197,7 +1199,7 @@
         </w:tc>
         <w:tc>
           <w:tcPr>
-            <w:tcW w:w="1563" w:type="dxa"/>
+            <w:tcW w:w="2172" w:type="dxa"/>
             <w:tcBorders>
               <w:top w:val="nil"/>
               <w:left w:val="nil"/>
@@ -1237,7 +1239,7 @@
         </w:tc>
         <w:tc>
           <w:tcPr>
-            <w:tcW w:w="1563" w:type="dxa"/>
+            <w:tcW w:w="2172" w:type="dxa"/>
             <w:tcBorders>
               <w:top w:val="nil"/>
               <w:left w:val="nil"/>
@@ -1269,7 +1271,7 @@
         </w:tc>
         <w:tc>
           <w:tcPr>
-            <w:tcW w:w="1375" w:type="dxa"/>
+            <w:tcW w:w="1911" w:type="dxa"/>
             <w:tcBorders>
               <w:top w:val="nil"/>
               <w:left w:val="nil"/>
@@ -1311,32 +1313,32 @@
       </w:tr>
       <w:tr>
         <w:trPr>
-          <w:trHeight w:val="270"/>
+          <w:trHeight w:val="317"/>
         </w:trPr>
         <w:tc>
           <w:tcPr>
-            <w:tcW w:w="1484" w:type="dxa"/>
-            <w:tcBorders>
-              <w:top w:val="nil"/>
-              <w:left w:val="nil"/>
-              <w:bottom w:val="nil"/>
-              <w:right w:val="nil"/>
-            </w:tcBorders>
-          </w:tcPr>
-          <w:p>
-            <w:pPr>
-              <w:jc w:val="right"/>
-              <w:rPr>
-                <w:rFonts w:cs="Open Sans Light"/>
-                <w:color w:val="000000"/>
-                <w:sz w:val="18"/>
-              </w:rPr>
-            </w:pPr>
-          </w:p>
-        </w:tc>
-        <w:tc>
-          <w:tcPr>
-            <w:tcW w:w="1545" w:type="dxa"/>
+            <w:tcW w:w="2062" w:type="dxa"/>
+            <w:tcBorders>
+              <w:top w:val="nil"/>
+              <w:left w:val="nil"/>
+              <w:bottom w:val="nil"/>
+              <w:right w:val="nil"/>
+            </w:tcBorders>
+          </w:tcPr>
+          <w:p>
+            <w:pPr>
+              <w:jc w:val="right"/>
+              <w:rPr>
+                <w:rFonts w:cs="Open Sans Light"/>
+                <w:color w:val="000000"/>
+                <w:sz w:val="18"/>
+              </w:rPr>
+            </w:pPr>
+          </w:p>
+        </w:tc>
+        <w:tc>
+          <w:tcPr>
+            <w:tcW w:w="2147" w:type="dxa"/>
             <w:tcBorders>
               <w:top w:val="nil"/>
               <w:left w:val="nil"/>
@@ -1375,7 +1377,7 @@
         </w:tc>
         <w:tc>
           <w:tcPr>
-            <w:tcW w:w="1564" w:type="dxa"/>
+            <w:tcW w:w="2174" w:type="dxa"/>
             <w:tcBorders>
               <w:top w:val="nil"/>
               <w:left w:val="nil"/>
@@ -1416,7 +1418,7 @@
         </w:tc>
         <w:tc>
           <w:tcPr>
-            <w:tcW w:w="1563" w:type="dxa"/>
+            <w:tcW w:w="2172" w:type="dxa"/>
             <w:tcBorders>
               <w:top w:val="nil"/>
               <w:left w:val="nil"/>
@@ -1465,7 +1467,7 @@
         </w:tc>
         <w:tc>
           <w:tcPr>
-            <w:tcW w:w="1563" w:type="dxa"/>
+            <w:tcW w:w="2172" w:type="dxa"/>
             <w:tcBorders>
               <w:top w:val="nil"/>
               <w:left w:val="nil"/>
@@ -1505,7 +1507,7 @@
         </w:tc>
         <w:tc>
           <w:tcPr>
-            <w:tcW w:w="1563" w:type="dxa"/>
+            <w:tcW w:w="2172" w:type="dxa"/>
             <w:tcBorders>
               <w:top w:val="nil"/>
               <w:left w:val="nil"/>
@@ -1537,7 +1539,7 @@
         </w:tc>
         <w:tc>
           <w:tcPr>
-            <w:tcW w:w="1375" w:type="dxa"/>
+            <w:tcW w:w="1911" w:type="dxa"/>
             <w:tcBorders>
               <w:top w:val="nil"/>
               <w:left w:val="nil"/>
@@ -1579,32 +1581,32 @@
       </w:tr>
       <w:tr>
         <w:trPr>
-          <w:trHeight w:val="270"/>
+          <w:trHeight w:val="317"/>
         </w:trPr>
         <w:tc>
           <w:tcPr>
-            <w:tcW w:w="1484" w:type="dxa"/>
-            <w:tcBorders>
-              <w:top w:val="nil"/>
-              <w:left w:val="nil"/>
-              <w:bottom w:val="nil"/>
-              <w:right w:val="nil"/>
-            </w:tcBorders>
-          </w:tcPr>
-          <w:p>
-            <w:pPr>
-              <w:jc w:val="right"/>
-              <w:rPr>
-                <w:rFonts w:cs="Open Sans Light"/>
-                <w:color w:val="000000"/>
-                <w:sz w:val="18"/>
-              </w:rPr>
-            </w:pPr>
-          </w:p>
-        </w:tc>
-        <w:tc>
-          <w:tcPr>
-            <w:tcW w:w="1545" w:type="dxa"/>
+            <w:tcW w:w="2062" w:type="dxa"/>
+            <w:tcBorders>
+              <w:top w:val="nil"/>
+              <w:left w:val="nil"/>
+              <w:bottom w:val="nil"/>
+              <w:right w:val="nil"/>
+            </w:tcBorders>
+          </w:tcPr>
+          <w:p>
+            <w:pPr>
+              <w:jc w:val="right"/>
+              <w:rPr>
+                <w:rFonts w:cs="Open Sans Light"/>
+                <w:color w:val="000000"/>
+                <w:sz w:val="18"/>
+              </w:rPr>
+            </w:pPr>
+          </w:p>
+        </w:tc>
+        <w:tc>
+          <w:tcPr>
+            <w:tcW w:w="2147" w:type="dxa"/>
             <w:tcBorders>
               <w:top w:val="nil"/>
               <w:left w:val="nil"/>
@@ -1636,7 +1638,7 @@
         </w:tc>
         <w:tc>
           <w:tcPr>
-            <w:tcW w:w="1564" w:type="dxa"/>
+            <w:tcW w:w="2174" w:type="dxa"/>
             <w:tcBorders>
               <w:top w:val="nil"/>
               <w:left w:val="nil"/>
@@ -1677,7 +1679,7 @@
         </w:tc>
         <w:tc>
           <w:tcPr>
-            <w:tcW w:w="1563" w:type="dxa"/>
+            <w:tcW w:w="2172" w:type="dxa"/>
             <w:tcBorders>
               <w:top w:val="nil"/>
               <w:left w:val="nil"/>
@@ -1717,7 +1719,7 @@
         </w:tc>
         <w:tc>
           <w:tcPr>
-            <w:tcW w:w="1563" w:type="dxa"/>
+            <w:tcW w:w="2172" w:type="dxa"/>
             <w:tcBorders>
               <w:top w:val="nil"/>
               <w:left w:val="nil"/>
@@ -1757,7 +1759,7 @@
         </w:tc>
         <w:tc>
           <w:tcPr>
-            <w:tcW w:w="1563" w:type="dxa"/>
+            <w:tcW w:w="2172" w:type="dxa"/>
             <w:tcBorders>
               <w:top w:val="nil"/>
               <w:left w:val="nil"/>
@@ -1789,7 +1791,7 @@
         </w:tc>
         <w:tc>
           <w:tcPr>
-            <w:tcW w:w="1375" w:type="dxa"/>
+            <w:tcW w:w="1911" w:type="dxa"/>
             <w:tcBorders>
               <w:top w:val="nil"/>
               <w:left w:val="nil"/>
@@ -1831,32 +1833,32 @@
       </w:tr>
       <w:tr>
         <w:trPr>
-          <w:trHeight w:val="259"/>
+          <w:trHeight w:val="304"/>
         </w:trPr>
         <w:tc>
           <w:tcPr>
-            <w:tcW w:w="1484" w:type="dxa"/>
-            <w:tcBorders>
-              <w:top w:val="nil"/>
-              <w:left w:val="nil"/>
-              <w:bottom w:val="nil"/>
-              <w:right w:val="nil"/>
-            </w:tcBorders>
-          </w:tcPr>
-          <w:p>
-            <w:pPr>
-              <w:jc w:val="right"/>
-              <w:rPr>
-                <w:rFonts w:cs="Open Sans Light"/>
-                <w:color w:val="000000"/>
-                <w:sz w:val="18"/>
-              </w:rPr>
-            </w:pPr>
-          </w:p>
-        </w:tc>
-        <w:tc>
-          <w:tcPr>
-            <w:tcW w:w="1545" w:type="dxa"/>
+            <w:tcW w:w="2062" w:type="dxa"/>
+            <w:tcBorders>
+              <w:top w:val="nil"/>
+              <w:left w:val="nil"/>
+              <w:bottom w:val="nil"/>
+              <w:right w:val="nil"/>
+            </w:tcBorders>
+          </w:tcPr>
+          <w:p>
+            <w:pPr>
+              <w:jc w:val="right"/>
+              <w:rPr>
+                <w:rFonts w:cs="Open Sans Light"/>
+                <w:color w:val="000000"/>
+                <w:sz w:val="18"/>
+              </w:rPr>
+            </w:pPr>
+          </w:p>
+        </w:tc>
+        <w:tc>
+          <w:tcPr>
+            <w:tcW w:w="2147" w:type="dxa"/>
             <w:tcBorders>
               <w:top w:val="nil"/>
               <w:left w:val="nil"/>
@@ -1897,7 +1899,7 @@
         </w:tc>
         <w:tc>
           <w:tcPr>
-            <w:tcW w:w="1564" w:type="dxa"/>
+            <w:tcW w:w="2174" w:type="dxa"/>
             <w:tcBorders>
               <w:top w:val="nil"/>
               <w:left w:val="nil"/>
@@ -1938,7 +1940,7 @@
         </w:tc>
         <w:tc>
           <w:tcPr>
-            <w:tcW w:w="1563" w:type="dxa"/>
+            <w:tcW w:w="2172" w:type="dxa"/>
             <w:tcBorders>
               <w:top w:val="nil"/>
               <w:left w:val="nil"/>
@@ -1970,7 +1972,7 @@
         </w:tc>
         <w:tc>
           <w:tcPr>
-            <w:tcW w:w="1563" w:type="dxa"/>
+            <w:tcW w:w="2172" w:type="dxa"/>
             <w:tcBorders>
               <w:top w:val="nil"/>
               <w:left w:val="nil"/>
@@ -2002,7 +2004,7 @@
         </w:tc>
         <w:tc>
           <w:tcPr>
-            <w:tcW w:w="1563" w:type="dxa"/>
+            <w:tcW w:w="2172" w:type="dxa"/>
             <w:tcBorders>
               <w:top w:val="nil"/>
               <w:left w:val="nil"/>
@@ -2034,7 +2036,7 @@
         </w:tc>
         <w:tc>
           <w:tcPr>
-            <w:tcW w:w="1375" w:type="dxa"/>
+            <w:tcW w:w="1911" w:type="dxa"/>
             <w:tcBorders>
               <w:top w:val="nil"/>
               <w:left w:val="nil"/>
@@ -2076,32 +2078,32 @@
       </w:tr>
       <w:tr>
         <w:trPr>
-          <w:trHeight w:val="259"/>
+          <w:trHeight w:val="304"/>
         </w:trPr>
         <w:tc>
           <w:tcPr>
-            <w:tcW w:w="1484" w:type="dxa"/>
-            <w:tcBorders>
-              <w:top w:val="nil"/>
-              <w:left w:val="nil"/>
-              <w:bottom w:val="nil"/>
-              <w:right w:val="nil"/>
-            </w:tcBorders>
-          </w:tcPr>
-          <w:p>
-            <w:pPr>
-              <w:jc w:val="right"/>
-              <w:rPr>
-                <w:rFonts w:cs="Open Sans Light"/>
-                <w:color w:val="000000"/>
-                <w:sz w:val="18"/>
-              </w:rPr>
-            </w:pPr>
-          </w:p>
-        </w:tc>
-        <w:tc>
-          <w:tcPr>
-            <w:tcW w:w="1545" w:type="dxa"/>
+            <w:tcW w:w="2062" w:type="dxa"/>
+            <w:tcBorders>
+              <w:top w:val="nil"/>
+              <w:left w:val="nil"/>
+              <w:bottom w:val="nil"/>
+              <w:right w:val="nil"/>
+            </w:tcBorders>
+          </w:tcPr>
+          <w:p>
+            <w:pPr>
+              <w:jc w:val="right"/>
+              <w:rPr>
+                <w:rFonts w:cs="Open Sans Light"/>
+                <w:color w:val="000000"/>
+                <w:sz w:val="18"/>
+              </w:rPr>
+            </w:pPr>
+          </w:p>
+        </w:tc>
+        <w:tc>
+          <w:tcPr>
+            <w:tcW w:w="2147" w:type="dxa"/>
             <w:tcBorders>
               <w:top w:val="nil"/>
               <w:left w:val="nil"/>
@@ -2133,7 +2135,7 @@
         </w:tc>
         <w:tc>
           <w:tcPr>
-            <w:tcW w:w="1564" w:type="dxa"/>
+            <w:tcW w:w="2174" w:type="dxa"/>
             <w:tcBorders>
               <w:top w:val="nil"/>
               <w:left w:val="nil"/>
@@ -2174,7 +2176,7 @@
         </w:tc>
         <w:tc>
           <w:tcPr>
-            <w:tcW w:w="1563" w:type="dxa"/>
+            <w:tcW w:w="2172" w:type="dxa"/>
             <w:tcBorders>
               <w:top w:val="nil"/>
               <w:left w:val="nil"/>
@@ -2206,7 +2208,7 @@
         </w:tc>
         <w:tc>
           <w:tcPr>
-            <w:tcW w:w="1563" w:type="dxa"/>
+            <w:tcW w:w="2172" w:type="dxa"/>
             <w:tcBorders>
               <w:top w:val="nil"/>
               <w:left w:val="nil"/>
@@ -2238,7 +2240,7 @@
         </w:tc>
         <w:tc>
           <w:tcPr>
-            <w:tcW w:w="1563" w:type="dxa"/>
+            <w:tcW w:w="2172" w:type="dxa"/>
             <w:tcBorders>
               <w:top w:val="nil"/>
               <w:left w:val="nil"/>
@@ -2270,7 +2272,7 @@
         </w:tc>
         <w:tc>
           <w:tcPr>
-            <w:tcW w:w="1375" w:type="dxa"/>
+            <w:tcW w:w="1911" w:type="dxa"/>
             <w:tcBorders>
               <w:top w:val="nil"/>
               <w:left w:val="nil"/>
@@ -2312,32 +2314,32 @@
       </w:tr>
       <w:tr>
         <w:trPr>
-          <w:trHeight w:val="259"/>
+          <w:trHeight w:val="304"/>
         </w:trPr>
         <w:tc>
           <w:tcPr>
-            <w:tcW w:w="1484" w:type="dxa"/>
-            <w:tcBorders>
-              <w:top w:val="nil"/>
-              <w:left w:val="nil"/>
-              <w:bottom w:val="nil"/>
-              <w:right w:val="nil"/>
-            </w:tcBorders>
-          </w:tcPr>
-          <w:p>
-            <w:pPr>
-              <w:jc w:val="right"/>
-              <w:rPr>
-                <w:rFonts w:cs="Open Sans Light"/>
-                <w:color w:val="000000"/>
-                <w:sz w:val="18"/>
-              </w:rPr>
-            </w:pPr>
-          </w:p>
-        </w:tc>
-        <w:tc>
-          <w:tcPr>
-            <w:tcW w:w="1545" w:type="dxa"/>
+            <w:tcW w:w="2062" w:type="dxa"/>
+            <w:tcBorders>
+              <w:top w:val="nil"/>
+              <w:left w:val="nil"/>
+              <w:bottom w:val="nil"/>
+              <w:right w:val="nil"/>
+            </w:tcBorders>
+          </w:tcPr>
+          <w:p>
+            <w:pPr>
+              <w:jc w:val="right"/>
+              <w:rPr>
+                <w:rFonts w:cs="Open Sans Light"/>
+                <w:color w:val="000000"/>
+                <w:sz w:val="18"/>
+              </w:rPr>
+            </w:pPr>
+          </w:p>
+        </w:tc>
+        <w:tc>
+          <w:tcPr>
+            <w:tcW w:w="2147" w:type="dxa"/>
             <w:tcBorders>
               <w:top w:val="nil"/>
               <w:left w:val="nil"/>
@@ -2369,7 +2371,7 @@
         </w:tc>
         <w:tc>
           <w:tcPr>
-            <w:tcW w:w="1564" w:type="dxa"/>
+            <w:tcW w:w="2174" w:type="dxa"/>
             <w:tcBorders>
               <w:top w:val="nil"/>
               <w:left w:val="nil"/>
@@ -2410,7 +2412,7 @@
         </w:tc>
         <w:tc>
           <w:tcPr>
-            <w:tcW w:w="1563" w:type="dxa"/>
+            <w:tcW w:w="2172" w:type="dxa"/>
             <w:tcBorders>
               <w:top w:val="nil"/>
               <w:left w:val="nil"/>
@@ -2442,7 +2444,7 @@
         </w:tc>
         <w:tc>
           <w:tcPr>
-            <w:tcW w:w="1563" w:type="dxa"/>
+            <w:tcW w:w="2172" w:type="dxa"/>
             <w:tcBorders>
               <w:top w:val="nil"/>
               <w:left w:val="nil"/>
@@ -2474,7 +2476,7 @@
         </w:tc>
         <w:tc>
           <w:tcPr>
-            <w:tcW w:w="1563" w:type="dxa"/>
+            <w:tcW w:w="2172" w:type="dxa"/>
             <w:tcBorders>
               <w:top w:val="nil"/>
               <w:left w:val="nil"/>
@@ -2506,7 +2508,7 @@
         </w:tc>
         <w:tc>
           <w:tcPr>
-            <w:tcW w:w="1375" w:type="dxa"/>
+            <w:tcW w:w="1911" w:type="dxa"/>
             <w:tcBorders>
               <w:top w:val="nil"/>
               <w:left w:val="nil"/>
@@ -2548,32 +2550,32 @@
       </w:tr>
       <w:tr>
         <w:trPr>
-          <w:trHeight w:val="259"/>
+          <w:trHeight w:val="304"/>
         </w:trPr>
         <w:tc>
           <w:tcPr>
-            <w:tcW w:w="1484" w:type="dxa"/>
-            <w:tcBorders>
-              <w:top w:val="nil"/>
-              <w:left w:val="nil"/>
-              <w:bottom w:val="nil"/>
-              <w:right w:val="nil"/>
-            </w:tcBorders>
-          </w:tcPr>
-          <w:p>
-            <w:pPr>
-              <w:jc w:val="right"/>
-              <w:rPr>
-                <w:rFonts w:cs="Open Sans Light"/>
-                <w:color w:val="000000"/>
-                <w:sz w:val="18"/>
-              </w:rPr>
-            </w:pPr>
-          </w:p>
-        </w:tc>
-        <w:tc>
-          <w:tcPr>
-            <w:tcW w:w="1545" w:type="dxa"/>
+            <w:tcW w:w="2062" w:type="dxa"/>
+            <w:tcBorders>
+              <w:top w:val="nil"/>
+              <w:left w:val="nil"/>
+              <w:bottom w:val="nil"/>
+              <w:right w:val="nil"/>
+            </w:tcBorders>
+          </w:tcPr>
+          <w:p>
+            <w:pPr>
+              <w:jc w:val="right"/>
+              <w:rPr>
+                <w:rFonts w:cs="Open Sans Light"/>
+                <w:color w:val="000000"/>
+                <w:sz w:val="18"/>
+              </w:rPr>
+            </w:pPr>
+          </w:p>
+        </w:tc>
+        <w:tc>
+          <w:tcPr>
+            <w:tcW w:w="2147" w:type="dxa"/>
             <w:tcBorders>
               <w:top w:val="nil"/>
               <w:left w:val="nil"/>
@@ -2605,7 +2607,7 @@
         </w:tc>
         <w:tc>
           <w:tcPr>
-            <w:tcW w:w="1564" w:type="dxa"/>
+            <w:tcW w:w="2174" w:type="dxa"/>
             <w:tcBorders>
               <w:top w:val="nil"/>
               <w:left w:val="nil"/>
@@ -2646,7 +2648,7 @@
         </w:tc>
         <w:tc>
           <w:tcPr>
-            <w:tcW w:w="1563" w:type="dxa"/>
+            <w:tcW w:w="2172" w:type="dxa"/>
             <w:tcBorders>
               <w:top w:val="nil"/>
               <w:left w:val="nil"/>
@@ -2678,7 +2680,7 @@
         </w:tc>
         <w:tc>
           <w:tcPr>
-            <w:tcW w:w="1563" w:type="dxa"/>
+            <w:tcW w:w="2172" w:type="dxa"/>
             <w:tcBorders>
               <w:top w:val="nil"/>
               <w:left w:val="nil"/>
@@ -2710,7 +2712,7 @@
         </w:tc>
         <w:tc>
           <w:tcPr>
-            <w:tcW w:w="1563" w:type="dxa"/>
+            <w:tcW w:w="2172" w:type="dxa"/>
             <w:tcBorders>
               <w:top w:val="nil"/>
               <w:left w:val="nil"/>
@@ -2742,7 +2744,7 @@
         </w:tc>
         <w:tc>
           <w:tcPr>
-            <w:tcW w:w="1375" w:type="dxa"/>
+            <w:tcW w:w="1911" w:type="dxa"/>
             <w:tcBorders>
               <w:top w:val="nil"/>
               <w:left w:val="nil"/>
@@ -2784,32 +2786,32 @@
       </w:tr>
       <w:tr>
         <w:trPr>
-          <w:trHeight w:val="259"/>
+          <w:trHeight w:val="304"/>
         </w:trPr>
         <w:tc>
           <w:tcPr>
-            <w:tcW w:w="1484" w:type="dxa"/>
-            <w:tcBorders>
-              <w:top w:val="nil"/>
-              <w:left w:val="nil"/>
-              <w:bottom w:val="nil"/>
-              <w:right w:val="nil"/>
-            </w:tcBorders>
-          </w:tcPr>
-          <w:p>
-            <w:pPr>
-              <w:jc w:val="right"/>
-              <w:rPr>
-                <w:rFonts w:cs="Open Sans Light"/>
-                <w:color w:val="000000"/>
-                <w:sz w:val="18"/>
-              </w:rPr>
-            </w:pPr>
-          </w:p>
-        </w:tc>
-        <w:tc>
-          <w:tcPr>
-            <w:tcW w:w="1545" w:type="dxa"/>
+            <w:tcW w:w="2062" w:type="dxa"/>
+            <w:tcBorders>
+              <w:top w:val="nil"/>
+              <w:left w:val="nil"/>
+              <w:bottom w:val="nil"/>
+              <w:right w:val="nil"/>
+            </w:tcBorders>
+          </w:tcPr>
+          <w:p>
+            <w:pPr>
+              <w:jc w:val="right"/>
+              <w:rPr>
+                <w:rFonts w:cs="Open Sans Light"/>
+                <w:color w:val="000000"/>
+                <w:sz w:val="18"/>
+              </w:rPr>
+            </w:pPr>
+          </w:p>
+        </w:tc>
+        <w:tc>
+          <w:tcPr>
+            <w:tcW w:w="2147" w:type="dxa"/>
             <w:tcBorders>
               <w:top w:val="nil"/>
               <w:left w:val="nil"/>
@@ -2840,7 +2842,7 @@
         </w:tc>
         <w:tc>
           <w:tcPr>
-            <w:tcW w:w="1564" w:type="dxa"/>
+            <w:tcW w:w="2174" w:type="dxa"/>
             <w:tcBorders>
               <w:top w:val="nil"/>
               <w:left w:val="nil"/>
@@ -2881,7 +2883,7 @@
         </w:tc>
         <w:tc>
           <w:tcPr>
-            <w:tcW w:w="1563" w:type="dxa"/>
+            <w:tcW w:w="2172" w:type="dxa"/>
             <w:tcBorders>
               <w:top w:val="nil"/>
               <w:left w:val="nil"/>
@@ -2913,7 +2915,7 @@
         </w:tc>
         <w:tc>
           <w:tcPr>
-            <w:tcW w:w="1563" w:type="dxa"/>
+            <w:tcW w:w="2172" w:type="dxa"/>
             <w:tcBorders>
               <w:top w:val="nil"/>
               <w:left w:val="nil"/>
@@ -2945,7 +2947,7 @@
         </w:tc>
         <w:tc>
           <w:tcPr>
-            <w:tcW w:w="1563" w:type="dxa"/>
+            <w:tcW w:w="2172" w:type="dxa"/>
             <w:tcBorders>
               <w:top w:val="nil"/>
               <w:left w:val="nil"/>
@@ -2977,7 +2979,7 @@
         </w:tc>
         <w:tc>
           <w:tcPr>
-            <w:tcW w:w="1375" w:type="dxa"/>
+            <w:tcW w:w="1911" w:type="dxa"/>
             <w:tcBorders>
               <w:top w:val="nil"/>
               <w:left w:val="nil"/>
@@ -3019,32 +3021,32 @@
       </w:tr>
       <w:tr>
         <w:trPr>
-          <w:trHeight w:val="259"/>
+          <w:trHeight w:val="304"/>
         </w:trPr>
         <w:tc>
           <w:tcPr>
-            <w:tcW w:w="1484" w:type="dxa"/>
-            <w:tcBorders>
-              <w:top w:val="nil"/>
-              <w:left w:val="nil"/>
-              <w:bottom w:val="nil"/>
-              <w:right w:val="nil"/>
-            </w:tcBorders>
-          </w:tcPr>
-          <w:p>
-            <w:pPr>
-              <w:jc w:val="right"/>
-              <w:rPr>
-                <w:rFonts w:cs="Open Sans Light"/>
-                <w:color w:val="000000"/>
-                <w:sz w:val="18"/>
-              </w:rPr>
-            </w:pPr>
-          </w:p>
-        </w:tc>
-        <w:tc>
-          <w:tcPr>
-            <w:tcW w:w="1545" w:type="dxa"/>
+            <w:tcW w:w="2062" w:type="dxa"/>
+            <w:tcBorders>
+              <w:top w:val="nil"/>
+              <w:left w:val="nil"/>
+              <w:bottom w:val="nil"/>
+              <w:right w:val="nil"/>
+            </w:tcBorders>
+          </w:tcPr>
+          <w:p>
+            <w:pPr>
+              <w:jc w:val="right"/>
+              <w:rPr>
+                <w:rFonts w:cs="Open Sans Light"/>
+                <w:color w:val="000000"/>
+                <w:sz w:val="18"/>
+              </w:rPr>
+            </w:pPr>
+          </w:p>
+        </w:tc>
+        <w:tc>
+          <w:tcPr>
+            <w:tcW w:w="2147" w:type="dxa"/>
             <w:tcBorders>
               <w:top w:val="nil"/>
               <w:left w:val="nil"/>
@@ -3075,7 +3077,7 @@
         </w:tc>
         <w:tc>
           <w:tcPr>
-            <w:tcW w:w="1564" w:type="dxa"/>
+            <w:tcW w:w="2174" w:type="dxa"/>
             <w:tcBorders>
               <w:top w:val="nil"/>
               <w:left w:val="nil"/>
@@ -3116,7 +3118,7 @@
         </w:tc>
         <w:tc>
           <w:tcPr>
-            <w:tcW w:w="1563" w:type="dxa"/>
+            <w:tcW w:w="2172" w:type="dxa"/>
             <w:tcBorders>
               <w:top w:val="nil"/>
               <w:left w:val="nil"/>
@@ -3148,7 +3150,7 @@
         </w:tc>
         <w:tc>
           <w:tcPr>
-            <w:tcW w:w="1563" w:type="dxa"/>
+            <w:tcW w:w="2172" w:type="dxa"/>
             <w:tcBorders>
               <w:top w:val="nil"/>
               <w:left w:val="nil"/>
@@ -3180,7 +3182,7 @@
         </w:tc>
         <w:tc>
           <w:tcPr>
-            <w:tcW w:w="1563" w:type="dxa"/>
+            <w:tcW w:w="2172" w:type="dxa"/>
             <w:tcBorders>
               <w:top w:val="nil"/>
               <w:left w:val="nil"/>
@@ -3212,7 +3214,7 @@
         </w:tc>
         <w:tc>
           <w:tcPr>
-            <w:tcW w:w="1375" w:type="dxa"/>
+            <w:tcW w:w="1911" w:type="dxa"/>
             <w:tcBorders>
               <w:top w:val="nil"/>
               <w:left w:val="nil"/>
@@ -3254,32 +3256,32 @@
       </w:tr>
       <w:tr>
         <w:trPr>
-          <w:trHeight w:val="259"/>
+          <w:trHeight w:val="304"/>
         </w:trPr>
         <w:tc>
           <w:tcPr>
-            <w:tcW w:w="1484" w:type="dxa"/>
-            <w:tcBorders>
-              <w:top w:val="nil"/>
-              <w:left w:val="nil"/>
-              <w:bottom w:val="nil"/>
-              <w:right w:val="nil"/>
-            </w:tcBorders>
-          </w:tcPr>
-          <w:p>
-            <w:pPr>
-              <w:jc w:val="right"/>
-              <w:rPr>
-                <w:rFonts w:cs="Open Sans Light"/>
-                <w:color w:val="000000"/>
-                <w:sz w:val="18"/>
-              </w:rPr>
-            </w:pPr>
-          </w:p>
-        </w:tc>
-        <w:tc>
-          <w:tcPr>
-            <w:tcW w:w="1545" w:type="dxa"/>
+            <w:tcW w:w="2062" w:type="dxa"/>
+            <w:tcBorders>
+              <w:top w:val="nil"/>
+              <w:left w:val="nil"/>
+              <w:bottom w:val="nil"/>
+              <w:right w:val="nil"/>
+            </w:tcBorders>
+          </w:tcPr>
+          <w:p>
+            <w:pPr>
+              <w:jc w:val="right"/>
+              <w:rPr>
+                <w:rFonts w:cs="Open Sans Light"/>
+                <w:color w:val="000000"/>
+                <w:sz w:val="18"/>
+              </w:rPr>
+            </w:pPr>
+          </w:p>
+        </w:tc>
+        <w:tc>
+          <w:tcPr>
+            <w:tcW w:w="2147" w:type="dxa"/>
             <w:tcBorders>
               <w:top w:val="nil"/>
               <w:left w:val="nil"/>
@@ -3311,7 +3313,7 @@
         </w:tc>
         <w:tc>
           <w:tcPr>
-            <w:tcW w:w="1564" w:type="dxa"/>
+            <w:tcW w:w="2174" w:type="dxa"/>
             <w:tcBorders>
               <w:top w:val="nil"/>
               <w:left w:val="nil"/>
@@ -3352,7 +3354,7 @@
         </w:tc>
         <w:tc>
           <w:tcPr>
-            <w:tcW w:w="1563" w:type="dxa"/>
+            <w:tcW w:w="2172" w:type="dxa"/>
             <w:tcBorders>
               <w:top w:val="nil"/>
               <w:left w:val="nil"/>
@@ -3384,7 +3386,7 @@
         </w:tc>
         <w:tc>
           <w:tcPr>
-            <w:tcW w:w="1563" w:type="dxa"/>
+            <w:tcW w:w="2172" w:type="dxa"/>
             <w:tcBorders>
               <w:top w:val="nil"/>
               <w:left w:val="nil"/>
@@ -3416,7 +3418,7 @@
         </w:tc>
         <w:tc>
           <w:tcPr>
-            <w:tcW w:w="1563" w:type="dxa"/>
+            <w:tcW w:w="2172" w:type="dxa"/>
             <w:tcBorders>
               <w:top w:val="nil"/>
               <w:left w:val="nil"/>
@@ -3448,7 +3450,7 @@
         </w:tc>
         <w:tc>
           <w:tcPr>
-            <w:tcW w:w="1375" w:type="dxa"/>
+            <w:tcW w:w="1911" w:type="dxa"/>
             <w:tcBorders>
               <w:top w:val="nil"/>
               <w:left w:val="nil"/>
@@ -3490,32 +3492,32 @@
       </w:tr>
       <w:tr>
         <w:trPr>
-          <w:trHeight w:val="259"/>
+          <w:trHeight w:val="304"/>
         </w:trPr>
         <w:tc>
           <w:tcPr>
-            <w:tcW w:w="1484" w:type="dxa"/>
-            <w:tcBorders>
-              <w:top w:val="nil"/>
-              <w:left w:val="nil"/>
-              <w:bottom w:val="nil"/>
-              <w:right w:val="nil"/>
-            </w:tcBorders>
-          </w:tcPr>
-          <w:p>
-            <w:pPr>
-              <w:jc w:val="right"/>
-              <w:rPr>
-                <w:rFonts w:cs="Open Sans Light"/>
-                <w:color w:val="000000"/>
-                <w:sz w:val="18"/>
-              </w:rPr>
-            </w:pPr>
-          </w:p>
-        </w:tc>
-        <w:tc>
-          <w:tcPr>
-            <w:tcW w:w="1545" w:type="dxa"/>
+            <w:tcW w:w="2062" w:type="dxa"/>
+            <w:tcBorders>
+              <w:top w:val="nil"/>
+              <w:left w:val="nil"/>
+              <w:bottom w:val="nil"/>
+              <w:right w:val="nil"/>
+            </w:tcBorders>
+          </w:tcPr>
+          <w:p>
+            <w:pPr>
+              <w:jc w:val="right"/>
+              <w:rPr>
+                <w:rFonts w:cs="Open Sans Light"/>
+                <w:color w:val="000000"/>
+                <w:sz w:val="18"/>
+              </w:rPr>
+            </w:pPr>
+          </w:p>
+        </w:tc>
+        <w:tc>
+          <w:tcPr>
+            <w:tcW w:w="2147" w:type="dxa"/>
             <w:tcBorders>
               <w:top w:val="nil"/>
               <w:left w:val="nil"/>
@@ -3546,7 +3548,7 @@
         </w:tc>
         <w:tc>
           <w:tcPr>
-            <w:tcW w:w="1564" w:type="dxa"/>
+            <w:tcW w:w="2174" w:type="dxa"/>
             <w:tcBorders>
               <w:top w:val="nil"/>
               <w:left w:val="nil"/>
@@ -3587,7 +3589,7 @@
         </w:tc>
         <w:tc>
           <w:tcPr>
-            <w:tcW w:w="1563" w:type="dxa"/>
+            <w:tcW w:w="2172" w:type="dxa"/>
             <w:tcBorders>
               <w:top w:val="nil"/>
               <w:left w:val="nil"/>
@@ -3619,7 +3621,7 @@
         </w:tc>
         <w:tc>
           <w:tcPr>
-            <w:tcW w:w="1563" w:type="dxa"/>
+            <w:tcW w:w="2172" w:type="dxa"/>
             <w:tcBorders>
               <w:top w:val="nil"/>
               <w:left w:val="nil"/>
@@ -3651,7 +3653,7 @@
         </w:tc>
         <w:tc>
           <w:tcPr>
-            <w:tcW w:w="1563" w:type="dxa"/>
+            <w:tcW w:w="2172" w:type="dxa"/>
             <w:tcBorders>
               <w:top w:val="nil"/>
               <w:left w:val="nil"/>
@@ -3683,7 +3685,7 @@
         </w:tc>
         <w:tc>
           <w:tcPr>
-            <w:tcW w:w="1375" w:type="dxa"/>
+            <w:tcW w:w="1911" w:type="dxa"/>
             <w:tcBorders>
               <w:top w:val="nil"/>
               <w:left w:val="nil"/>
@@ -3725,32 +3727,32 @@
       </w:tr>
       <w:tr>
         <w:trPr>
-          <w:trHeight w:val="259"/>
+          <w:trHeight w:val="304"/>
         </w:trPr>
         <w:tc>
           <w:tcPr>
-            <w:tcW w:w="1484" w:type="dxa"/>
-            <w:tcBorders>
-              <w:top w:val="nil"/>
-              <w:left w:val="nil"/>
-              <w:bottom w:val="nil"/>
-              <w:right w:val="nil"/>
-            </w:tcBorders>
-          </w:tcPr>
-          <w:p>
-            <w:pPr>
-              <w:jc w:val="right"/>
-              <w:rPr>
-                <w:rFonts w:cs="Open Sans Light"/>
-                <w:color w:val="000000"/>
-                <w:sz w:val="18"/>
-              </w:rPr>
-            </w:pPr>
-          </w:p>
-        </w:tc>
-        <w:tc>
-          <w:tcPr>
-            <w:tcW w:w="1545" w:type="dxa"/>
+            <w:tcW w:w="2062" w:type="dxa"/>
+            <w:tcBorders>
+              <w:top w:val="nil"/>
+              <w:left w:val="nil"/>
+              <w:bottom w:val="nil"/>
+              <w:right w:val="nil"/>
+            </w:tcBorders>
+          </w:tcPr>
+          <w:p>
+            <w:pPr>
+              <w:jc w:val="right"/>
+              <w:rPr>
+                <w:rFonts w:cs="Open Sans Light"/>
+                <w:color w:val="000000"/>
+                <w:sz w:val="18"/>
+              </w:rPr>
+            </w:pPr>
+          </w:p>
+        </w:tc>
+        <w:tc>
+          <w:tcPr>
+            <w:tcW w:w="2147" w:type="dxa"/>
             <w:tcBorders>
               <w:top w:val="nil"/>
               <w:left w:val="nil"/>
@@ -3781,7 +3783,7 @@
         </w:tc>
         <w:tc>
           <w:tcPr>
-            <w:tcW w:w="1564" w:type="dxa"/>
+            <w:tcW w:w="2174" w:type="dxa"/>
             <w:tcBorders>
               <w:top w:val="nil"/>
               <w:left w:val="nil"/>
@@ -3822,7 +3824,7 @@
         </w:tc>
         <w:tc>
           <w:tcPr>
-            <w:tcW w:w="1563" w:type="dxa"/>
+            <w:tcW w:w="2172" w:type="dxa"/>
             <w:tcBorders>
               <w:top w:val="nil"/>
               <w:left w:val="nil"/>
@@ -3854,7 +3856,7 @@
         </w:tc>
         <w:tc>
           <w:tcPr>
-            <w:tcW w:w="1563" w:type="dxa"/>
+            <w:tcW w:w="2172" w:type="dxa"/>
             <w:tcBorders>
               <w:top w:val="nil"/>
               <w:left w:val="nil"/>
@@ -3886,7 +3888,7 @@
         </w:tc>
         <w:tc>
           <w:tcPr>
-            <w:tcW w:w="1563" w:type="dxa"/>
+            <w:tcW w:w="2172" w:type="dxa"/>
             <w:tcBorders>
               <w:top w:val="nil"/>
               <w:left w:val="nil"/>
@@ -3918,7 +3920,7 @@
         </w:tc>
         <w:tc>
           <w:tcPr>
-            <w:tcW w:w="1375" w:type="dxa"/>
+            <w:tcW w:w="1911" w:type="dxa"/>
             <w:tcBorders>
               <w:top w:val="nil"/>
               <w:left w:val="nil"/>
@@ -3960,32 +3962,32 @@
       </w:tr>
       <w:tr>
         <w:trPr>
-          <w:trHeight w:val="259"/>
+          <w:trHeight w:val="304"/>
         </w:trPr>
         <w:tc>
           <w:tcPr>
-            <w:tcW w:w="1484" w:type="dxa"/>
-            <w:tcBorders>
-              <w:top w:val="nil"/>
-              <w:left w:val="nil"/>
-              <w:bottom w:val="nil"/>
-              <w:right w:val="nil"/>
-            </w:tcBorders>
-          </w:tcPr>
-          <w:p>
-            <w:pPr>
-              <w:jc w:val="right"/>
-              <w:rPr>
-                <w:rFonts w:cs="Open Sans Light"/>
-                <w:color w:val="000000"/>
-                <w:sz w:val="18"/>
-              </w:rPr>
-            </w:pPr>
-          </w:p>
-        </w:tc>
-        <w:tc>
-          <w:tcPr>
-            <w:tcW w:w="1545" w:type="dxa"/>
+            <w:tcW w:w="2062" w:type="dxa"/>
+            <w:tcBorders>
+              <w:top w:val="nil"/>
+              <w:left w:val="nil"/>
+              <w:bottom w:val="nil"/>
+              <w:right w:val="nil"/>
+            </w:tcBorders>
+          </w:tcPr>
+          <w:p>
+            <w:pPr>
+              <w:jc w:val="right"/>
+              <w:rPr>
+                <w:rFonts w:cs="Open Sans Light"/>
+                <w:color w:val="000000"/>
+                <w:sz w:val="18"/>
+              </w:rPr>
+            </w:pPr>
+          </w:p>
+        </w:tc>
+        <w:tc>
+          <w:tcPr>
+            <w:tcW w:w="2147" w:type="dxa"/>
             <w:tcBorders>
               <w:top w:val="nil"/>
               <w:left w:val="nil"/>
@@ -4016,7 +4018,7 @@
         </w:tc>
         <w:tc>
           <w:tcPr>
-            <w:tcW w:w="1564" w:type="dxa"/>
+            <w:tcW w:w="2174" w:type="dxa"/>
             <w:tcBorders>
               <w:top w:val="nil"/>
               <w:left w:val="nil"/>
@@ -4048,48 +4050,39 @@
         </w:tc>
         <w:tc>
           <w:tcPr>
-            <w:tcW w:w="1563" w:type="dxa"/>
-            <w:tcBorders>
-              <w:top w:val="nil"/>
-              <w:left w:val="nil"/>
-              <w:bottom w:val="nil"/>
-              <w:right w:val="nil"/>
-            </w:tcBorders>
-            <w:vAlign w:val="bottom"/>
-          </w:tcPr>
-          <w:p>
-            <w:pPr>
-              <w:jc w:val="right"/>
-              <w:rPr>
-                <w:rFonts w:cs="Open Sans Light"/>
-                <w:color w:val="000000"/>
-                <w:sz w:val="18"/>
-                <w:szCs w:val="18"/>
-              </w:rPr>
-            </w:pPr>
-            <w:r>
-              <w:rPr>
-                <w:rFonts w:cs="Open Sans Light"/>
-                <w:color w:val="000000"/>
-                <w:sz w:val="18"/>
-                <w:szCs w:val="18"/>
-              </w:rPr>
-              <w:t>9043</w:t>
-            </w:r>
-            <w:r>
-              <w:rPr>
-                <w:rFonts w:cs="Open Sans Light"/>
-                <w:color w:val="000000"/>
-                <w:sz w:val="18"/>
-                <w:szCs w:val="18"/>
-              </w:rPr>
-              <w:t>*</w:t>
-            </w:r>
-          </w:p>
-        </w:tc>
-        <w:tc>
-          <w:tcPr>
-            <w:tcW w:w="1563" w:type="dxa"/>
+            <w:tcW w:w="2172" w:type="dxa"/>
+            <w:tcBorders>
+              <w:top w:val="nil"/>
+              <w:left w:val="nil"/>
+              <w:bottom w:val="nil"/>
+              <w:right w:val="nil"/>
+            </w:tcBorders>
+            <w:vAlign w:val="bottom"/>
+          </w:tcPr>
+          <w:p>
+            <w:pPr>
+              <w:jc w:val="right"/>
+              <w:rPr>
+                <w:rFonts w:cs="Open Sans Light"/>
+                <w:color w:val="000000"/>
+                <w:sz w:val="18"/>
+                <w:szCs w:val="18"/>
+              </w:rPr>
+            </w:pPr>
+            <w:r>
+              <w:rPr>
+                <w:rFonts w:cs="Open Sans Light"/>
+                <w:color w:val="000000"/>
+                <w:sz w:val="18"/>
+                <w:szCs w:val="18"/>
+              </w:rPr>
+              <w:t>9043*</w:t>
+            </w:r>
+          </w:p>
+        </w:tc>
+        <w:tc>
+          <w:tcPr>
+            <w:tcW w:w="2172" w:type="dxa"/>
             <w:tcBorders>
               <w:top w:val="nil"/>
               <w:left w:val="nil"/>
@@ -4121,7 +4114,7 @@
         </w:tc>
         <w:tc>
           <w:tcPr>
-            <w:tcW w:w="1563" w:type="dxa"/>
+            <w:tcW w:w="2172" w:type="dxa"/>
             <w:tcBorders>
               <w:top w:val="nil"/>
               <w:left w:val="nil"/>
@@ -4153,7 +4146,7 @@
         </w:tc>
         <w:tc>
           <w:tcPr>
-            <w:tcW w:w="1375" w:type="dxa"/>
+            <w:tcW w:w="1911" w:type="dxa"/>
             <w:tcBorders>
               <w:top w:val="nil"/>
               <w:left w:val="nil"/>
@@ -4195,32 +4188,32 @@
       </w:tr>
       <w:tr>
         <w:trPr>
-          <w:trHeight w:val="259"/>
+          <w:trHeight w:val="304"/>
         </w:trPr>
         <w:tc>
           <w:tcPr>
-            <w:tcW w:w="1484" w:type="dxa"/>
-            <w:tcBorders>
-              <w:top w:val="nil"/>
-              <w:left w:val="nil"/>
-              <w:bottom w:val="nil"/>
-              <w:right w:val="nil"/>
-            </w:tcBorders>
-          </w:tcPr>
-          <w:p>
-            <w:pPr>
-              <w:jc w:val="right"/>
-              <w:rPr>
-                <w:rFonts w:cs="Open Sans Light"/>
-                <w:color w:val="000000"/>
-                <w:sz w:val="18"/>
-              </w:rPr>
-            </w:pPr>
-          </w:p>
-        </w:tc>
-        <w:tc>
-          <w:tcPr>
-            <w:tcW w:w="1545" w:type="dxa"/>
+            <w:tcW w:w="2062" w:type="dxa"/>
+            <w:tcBorders>
+              <w:top w:val="nil"/>
+              <w:left w:val="nil"/>
+              <w:bottom w:val="nil"/>
+              <w:right w:val="nil"/>
+            </w:tcBorders>
+          </w:tcPr>
+          <w:p>
+            <w:pPr>
+              <w:jc w:val="right"/>
+              <w:rPr>
+                <w:rFonts w:cs="Open Sans Light"/>
+                <w:color w:val="000000"/>
+                <w:sz w:val="18"/>
+              </w:rPr>
+            </w:pPr>
+          </w:p>
+        </w:tc>
+        <w:tc>
+          <w:tcPr>
+            <w:tcW w:w="2147" w:type="dxa"/>
             <w:tcBorders>
               <w:top w:val="nil"/>
               <w:left w:val="nil"/>
@@ -4251,7 +4244,7 @@
         </w:tc>
         <w:tc>
           <w:tcPr>
-            <w:tcW w:w="1564" w:type="dxa"/>
+            <w:tcW w:w="2174" w:type="dxa"/>
             <w:tcBorders>
               <w:top w:val="nil"/>
               <w:left w:val="nil"/>
@@ -4283,48 +4276,39 @@
         </w:tc>
         <w:tc>
           <w:tcPr>
-            <w:tcW w:w="1563" w:type="dxa"/>
-            <w:tcBorders>
-              <w:top w:val="nil"/>
-              <w:left w:val="nil"/>
-              <w:bottom w:val="nil"/>
-              <w:right w:val="nil"/>
-            </w:tcBorders>
-            <w:vAlign w:val="bottom"/>
-          </w:tcPr>
-          <w:p>
-            <w:pPr>
-              <w:jc w:val="right"/>
-              <w:rPr>
-                <w:rFonts w:cs="Open Sans Light"/>
-                <w:color w:val="000000"/>
-                <w:sz w:val="18"/>
-                <w:szCs w:val="18"/>
-              </w:rPr>
-            </w:pPr>
-            <w:r>
-              <w:rPr>
-                <w:rFonts w:cs="Open Sans Light"/>
-                <w:color w:val="000000"/>
-                <w:sz w:val="18"/>
-                <w:szCs w:val="18"/>
-              </w:rPr>
-              <w:t>9145</w:t>
-            </w:r>
-            <w:r>
-              <w:rPr>
-                <w:rFonts w:cs="Open Sans Light"/>
-                <w:color w:val="000000"/>
-                <w:sz w:val="18"/>
-                <w:szCs w:val="18"/>
-              </w:rPr>
-              <w:t>*</w:t>
-            </w:r>
-          </w:p>
-        </w:tc>
-        <w:tc>
-          <w:tcPr>
-            <w:tcW w:w="1563" w:type="dxa"/>
+            <w:tcW w:w="2172" w:type="dxa"/>
+            <w:tcBorders>
+              <w:top w:val="nil"/>
+              <w:left w:val="nil"/>
+              <w:bottom w:val="nil"/>
+              <w:right w:val="nil"/>
+            </w:tcBorders>
+            <w:vAlign w:val="bottom"/>
+          </w:tcPr>
+          <w:p>
+            <w:pPr>
+              <w:jc w:val="right"/>
+              <w:rPr>
+                <w:rFonts w:cs="Open Sans Light"/>
+                <w:color w:val="000000"/>
+                <w:sz w:val="18"/>
+                <w:szCs w:val="18"/>
+              </w:rPr>
+            </w:pPr>
+            <w:r>
+              <w:rPr>
+                <w:rFonts w:cs="Open Sans Light"/>
+                <w:color w:val="000000"/>
+                <w:sz w:val="18"/>
+                <w:szCs w:val="18"/>
+              </w:rPr>
+              <w:t>9145*</w:t>
+            </w:r>
+          </w:p>
+        </w:tc>
+        <w:tc>
+          <w:tcPr>
+            <w:tcW w:w="2172" w:type="dxa"/>
             <w:tcBorders>
               <w:top w:val="nil"/>
               <w:left w:val="nil"/>
@@ -4356,7 +4340,7 @@
         </w:tc>
         <w:tc>
           <w:tcPr>
-            <w:tcW w:w="1563" w:type="dxa"/>
+            <w:tcW w:w="2172" w:type="dxa"/>
             <w:tcBorders>
               <w:top w:val="nil"/>
               <w:left w:val="nil"/>
@@ -4388,7 +4372,7 @@
         </w:tc>
         <w:tc>
           <w:tcPr>
-            <w:tcW w:w="1375" w:type="dxa"/>
+            <w:tcW w:w="1911" w:type="dxa"/>
             <w:tcBorders>
               <w:top w:val="nil"/>
               <w:left w:val="nil"/>
@@ -4430,32 +4414,32 @@
       </w:tr>
       <w:tr>
         <w:trPr>
-          <w:trHeight w:val="259"/>
+          <w:trHeight w:val="304"/>
         </w:trPr>
         <w:tc>
           <w:tcPr>
-            <w:tcW w:w="1484" w:type="dxa"/>
-            <w:tcBorders>
-              <w:top w:val="nil"/>
-              <w:left w:val="nil"/>
-              <w:bottom w:val="nil"/>
-              <w:right w:val="nil"/>
-            </w:tcBorders>
-          </w:tcPr>
-          <w:p>
-            <w:pPr>
-              <w:jc w:val="right"/>
-              <w:rPr>
-                <w:rFonts w:cs="Open Sans Light"/>
-                <w:color w:val="000000"/>
-                <w:sz w:val="18"/>
-              </w:rPr>
-            </w:pPr>
-          </w:p>
-        </w:tc>
-        <w:tc>
-          <w:tcPr>
-            <w:tcW w:w="1545" w:type="dxa"/>
+            <w:tcW w:w="2062" w:type="dxa"/>
+            <w:tcBorders>
+              <w:top w:val="nil"/>
+              <w:left w:val="nil"/>
+              <w:bottom w:val="nil"/>
+              <w:right w:val="nil"/>
+            </w:tcBorders>
+          </w:tcPr>
+          <w:p>
+            <w:pPr>
+              <w:jc w:val="right"/>
+              <w:rPr>
+                <w:rFonts w:cs="Open Sans Light"/>
+                <w:color w:val="000000"/>
+                <w:sz w:val="18"/>
+              </w:rPr>
+            </w:pPr>
+          </w:p>
+        </w:tc>
+        <w:tc>
+          <w:tcPr>
+            <w:tcW w:w="2147" w:type="dxa"/>
             <w:tcBorders>
               <w:top w:val="nil"/>
               <w:left w:val="nil"/>
@@ -4486,7 +4470,7 @@
         </w:tc>
         <w:tc>
           <w:tcPr>
-            <w:tcW w:w="1564" w:type="dxa"/>
+            <w:tcW w:w="2174" w:type="dxa"/>
             <w:tcBorders>
               <w:top w:val="nil"/>
               <w:left w:val="nil"/>
@@ -4518,48 +4502,39 @@
         </w:tc>
         <w:tc>
           <w:tcPr>
-            <w:tcW w:w="1563" w:type="dxa"/>
-            <w:tcBorders>
-              <w:top w:val="nil"/>
-              <w:left w:val="nil"/>
-              <w:bottom w:val="nil"/>
-              <w:right w:val="nil"/>
-            </w:tcBorders>
-            <w:vAlign w:val="bottom"/>
-          </w:tcPr>
-          <w:p>
-            <w:pPr>
-              <w:jc w:val="right"/>
-              <w:rPr>
-                <w:rFonts w:cs="Open Sans Light"/>
-                <w:color w:val="000000"/>
-                <w:sz w:val="18"/>
-                <w:szCs w:val="18"/>
-              </w:rPr>
-            </w:pPr>
-            <w:r>
-              <w:rPr>
-                <w:rFonts w:cs="Open Sans Light"/>
-                <w:color w:val="000000"/>
-                <w:sz w:val="18"/>
-                <w:szCs w:val="18"/>
-              </w:rPr>
-              <w:t>9160</w:t>
-            </w:r>
-            <w:r>
-              <w:rPr>
-                <w:rFonts w:cs="Open Sans Light"/>
-                <w:color w:val="000000"/>
-                <w:sz w:val="18"/>
-                <w:szCs w:val="18"/>
-              </w:rPr>
-              <w:t>*</w:t>
-            </w:r>
-          </w:p>
-        </w:tc>
-        <w:tc>
-          <w:tcPr>
-            <w:tcW w:w="1563" w:type="dxa"/>
+            <w:tcW w:w="2172" w:type="dxa"/>
+            <w:tcBorders>
+              <w:top w:val="nil"/>
+              <w:left w:val="nil"/>
+              <w:bottom w:val="nil"/>
+              <w:right w:val="nil"/>
+            </w:tcBorders>
+            <w:vAlign w:val="bottom"/>
+          </w:tcPr>
+          <w:p>
+            <w:pPr>
+              <w:jc w:val="right"/>
+              <w:rPr>
+                <w:rFonts w:cs="Open Sans Light"/>
+                <w:color w:val="000000"/>
+                <w:sz w:val="18"/>
+                <w:szCs w:val="18"/>
+              </w:rPr>
+            </w:pPr>
+            <w:r>
+              <w:rPr>
+                <w:rFonts w:cs="Open Sans Light"/>
+                <w:color w:val="000000"/>
+                <w:sz w:val="18"/>
+                <w:szCs w:val="18"/>
+              </w:rPr>
+              <w:t>9160*</w:t>
+            </w:r>
+          </w:p>
+        </w:tc>
+        <w:tc>
+          <w:tcPr>
+            <w:tcW w:w="2172" w:type="dxa"/>
             <w:tcBorders>
               <w:top w:val="nil"/>
               <w:left w:val="nil"/>
@@ -4591,7 +4566,7 @@
         </w:tc>
         <w:tc>
           <w:tcPr>
-            <w:tcW w:w="1563" w:type="dxa"/>
+            <w:tcW w:w="2172" w:type="dxa"/>
             <w:tcBorders>
               <w:top w:val="nil"/>
               <w:left w:val="nil"/>
@@ -4623,7 +4598,7 @@
         </w:tc>
         <w:tc>
           <w:tcPr>
-            <w:tcW w:w="1375" w:type="dxa"/>
+            <w:tcW w:w="1911" w:type="dxa"/>
             <w:tcBorders>
               <w:top w:val="nil"/>
               <w:left w:val="nil"/>
@@ -4665,32 +4640,32 @@
       </w:tr>
       <w:tr>
         <w:trPr>
-          <w:trHeight w:val="259"/>
+          <w:trHeight w:val="304"/>
         </w:trPr>
         <w:tc>
           <w:tcPr>
-            <w:tcW w:w="1484" w:type="dxa"/>
-            <w:tcBorders>
-              <w:top w:val="nil"/>
-              <w:left w:val="nil"/>
-              <w:bottom w:val="nil"/>
-              <w:right w:val="nil"/>
-            </w:tcBorders>
-          </w:tcPr>
-          <w:p>
-            <w:pPr>
-              <w:jc w:val="right"/>
-              <w:rPr>
-                <w:rFonts w:cs="Open Sans Light"/>
-                <w:color w:val="000000"/>
-                <w:sz w:val="18"/>
-              </w:rPr>
-            </w:pPr>
-          </w:p>
-        </w:tc>
-        <w:tc>
-          <w:tcPr>
-            <w:tcW w:w="1545" w:type="dxa"/>
+            <w:tcW w:w="2062" w:type="dxa"/>
+            <w:tcBorders>
+              <w:top w:val="nil"/>
+              <w:left w:val="nil"/>
+              <w:bottom w:val="nil"/>
+              <w:right w:val="nil"/>
+            </w:tcBorders>
+          </w:tcPr>
+          <w:p>
+            <w:pPr>
+              <w:jc w:val="right"/>
+              <w:rPr>
+                <w:rFonts w:cs="Open Sans Light"/>
+                <w:color w:val="000000"/>
+                <w:sz w:val="18"/>
+              </w:rPr>
+            </w:pPr>
+          </w:p>
+        </w:tc>
+        <w:tc>
+          <w:tcPr>
+            <w:tcW w:w="2147" w:type="dxa"/>
             <w:tcBorders>
               <w:top w:val="nil"/>
               <w:left w:val="nil"/>
@@ -4721,7 +4696,7 @@
         </w:tc>
         <w:tc>
           <w:tcPr>
-            <w:tcW w:w="1564" w:type="dxa"/>
+            <w:tcW w:w="2174" w:type="dxa"/>
             <w:tcBorders>
               <w:top w:val="nil"/>
               <w:left w:val="nil"/>
@@ -4753,48 +4728,39 @@
         </w:tc>
         <w:tc>
           <w:tcPr>
-            <w:tcW w:w="1563" w:type="dxa"/>
-            <w:tcBorders>
-              <w:top w:val="nil"/>
-              <w:left w:val="nil"/>
-              <w:bottom w:val="nil"/>
-              <w:right w:val="nil"/>
-            </w:tcBorders>
-            <w:vAlign w:val="bottom"/>
-          </w:tcPr>
-          <w:p>
-            <w:pPr>
-              <w:jc w:val="right"/>
-              <w:rPr>
-                <w:rFonts w:cs="Open Sans Light"/>
-                <w:color w:val="000000"/>
-                <w:sz w:val="18"/>
-                <w:szCs w:val="18"/>
-              </w:rPr>
-            </w:pPr>
-            <w:r>
-              <w:rPr>
-                <w:rFonts w:cs="Open Sans Light"/>
-                <w:color w:val="000000"/>
-                <w:sz w:val="18"/>
-                <w:szCs w:val="18"/>
-              </w:rPr>
-              <w:t>9184</w:t>
-            </w:r>
-            <w:r>
-              <w:rPr>
-                <w:rFonts w:cs="Open Sans Light"/>
-                <w:color w:val="000000"/>
-                <w:sz w:val="18"/>
-                <w:szCs w:val="18"/>
-              </w:rPr>
-              <w:t>*</w:t>
-            </w:r>
-          </w:p>
-        </w:tc>
-        <w:tc>
-          <w:tcPr>
-            <w:tcW w:w="1563" w:type="dxa"/>
+            <w:tcW w:w="2172" w:type="dxa"/>
+            <w:tcBorders>
+              <w:top w:val="nil"/>
+              <w:left w:val="nil"/>
+              <w:bottom w:val="nil"/>
+              <w:right w:val="nil"/>
+            </w:tcBorders>
+            <w:vAlign w:val="bottom"/>
+          </w:tcPr>
+          <w:p>
+            <w:pPr>
+              <w:jc w:val="right"/>
+              <w:rPr>
+                <w:rFonts w:cs="Open Sans Light"/>
+                <w:color w:val="000000"/>
+                <w:sz w:val="18"/>
+                <w:szCs w:val="18"/>
+              </w:rPr>
+            </w:pPr>
+            <w:r>
+              <w:rPr>
+                <w:rFonts w:cs="Open Sans Light"/>
+                <w:color w:val="000000"/>
+                <w:sz w:val="18"/>
+                <w:szCs w:val="18"/>
+              </w:rPr>
+              <w:t>9184*</w:t>
+            </w:r>
+          </w:p>
+        </w:tc>
+        <w:tc>
+          <w:tcPr>
+            <w:tcW w:w="2172" w:type="dxa"/>
             <w:tcBorders>
               <w:top w:val="nil"/>
               <w:left w:val="nil"/>
@@ -4826,7 +4792,7 @@
         </w:tc>
         <w:tc>
           <w:tcPr>
-            <w:tcW w:w="1563" w:type="dxa"/>
+            <w:tcW w:w="2172" w:type="dxa"/>
             <w:tcBorders>
               <w:top w:val="nil"/>
               <w:left w:val="nil"/>
@@ -4858,7 +4824,7 @@
         </w:tc>
         <w:tc>
           <w:tcPr>
-            <w:tcW w:w="1375" w:type="dxa"/>
+            <w:tcW w:w="1911" w:type="dxa"/>
             <w:tcBorders>
               <w:top w:val="nil"/>
               <w:left w:val="nil"/>
@@ -4900,32 +4866,32 @@
       </w:tr>
       <w:tr>
         <w:trPr>
-          <w:trHeight w:val="259"/>
+          <w:trHeight w:val="304"/>
         </w:trPr>
         <w:tc>
           <w:tcPr>
-            <w:tcW w:w="1484" w:type="dxa"/>
-            <w:tcBorders>
-              <w:top w:val="nil"/>
-              <w:left w:val="nil"/>
-              <w:bottom w:val="nil"/>
-              <w:right w:val="nil"/>
-            </w:tcBorders>
-          </w:tcPr>
-          <w:p>
-            <w:pPr>
-              <w:jc w:val="right"/>
-              <w:rPr>
-                <w:rFonts w:cs="Open Sans Light"/>
-                <w:color w:val="000000"/>
-                <w:sz w:val="18"/>
-              </w:rPr>
-            </w:pPr>
-          </w:p>
-        </w:tc>
-        <w:tc>
-          <w:tcPr>
-            <w:tcW w:w="1545" w:type="dxa"/>
+            <w:tcW w:w="2062" w:type="dxa"/>
+            <w:tcBorders>
+              <w:top w:val="nil"/>
+              <w:left w:val="nil"/>
+              <w:bottom w:val="nil"/>
+              <w:right w:val="nil"/>
+            </w:tcBorders>
+          </w:tcPr>
+          <w:p>
+            <w:pPr>
+              <w:jc w:val="right"/>
+              <w:rPr>
+                <w:rFonts w:cs="Open Sans Light"/>
+                <w:color w:val="000000"/>
+                <w:sz w:val="18"/>
+              </w:rPr>
+            </w:pPr>
+          </w:p>
+        </w:tc>
+        <w:tc>
+          <w:tcPr>
+            <w:tcW w:w="2147" w:type="dxa"/>
             <w:tcBorders>
               <w:top w:val="nil"/>
               <w:left w:val="nil"/>
@@ -4957,7 +4923,7 @@
         </w:tc>
         <w:tc>
           <w:tcPr>
-            <w:tcW w:w="1564" w:type="dxa"/>
+            <w:tcW w:w="2174" w:type="dxa"/>
             <w:tcBorders>
               <w:top w:val="nil"/>
               <w:left w:val="nil"/>
@@ -4989,48 +4955,39 @@
         </w:tc>
         <w:tc>
           <w:tcPr>
-            <w:tcW w:w="1563" w:type="dxa"/>
-            <w:tcBorders>
-              <w:top w:val="nil"/>
-              <w:left w:val="nil"/>
-              <w:bottom w:val="nil"/>
-              <w:right w:val="nil"/>
-            </w:tcBorders>
-            <w:vAlign w:val="bottom"/>
-          </w:tcPr>
-          <w:p>
-            <w:pPr>
-              <w:jc w:val="right"/>
-              <w:rPr>
-                <w:rFonts w:cs="Open Sans Light"/>
-                <w:color w:val="000000"/>
-                <w:sz w:val="18"/>
-                <w:szCs w:val="18"/>
-              </w:rPr>
-            </w:pPr>
-            <w:r>
-              <w:rPr>
-                <w:rFonts w:cs="Open Sans Light"/>
-                <w:color w:val="000000"/>
-                <w:sz w:val="18"/>
-                <w:szCs w:val="18"/>
-              </w:rPr>
-              <w:t>9904</w:t>
-            </w:r>
-            <w:r>
-              <w:rPr>
-                <w:rFonts w:cs="Open Sans Light"/>
-                <w:color w:val="000000"/>
-                <w:sz w:val="18"/>
-                <w:szCs w:val="18"/>
-              </w:rPr>
-              <w:t>*</w:t>
-            </w:r>
-          </w:p>
-        </w:tc>
-        <w:tc>
-          <w:tcPr>
-            <w:tcW w:w="1563" w:type="dxa"/>
+            <w:tcW w:w="2172" w:type="dxa"/>
+            <w:tcBorders>
+              <w:top w:val="nil"/>
+              <w:left w:val="nil"/>
+              <w:bottom w:val="nil"/>
+              <w:right w:val="nil"/>
+            </w:tcBorders>
+            <w:vAlign w:val="bottom"/>
+          </w:tcPr>
+          <w:p>
+            <w:pPr>
+              <w:jc w:val="right"/>
+              <w:rPr>
+                <w:rFonts w:cs="Open Sans Light"/>
+                <w:color w:val="000000"/>
+                <w:sz w:val="18"/>
+                <w:szCs w:val="18"/>
+              </w:rPr>
+            </w:pPr>
+            <w:r>
+              <w:rPr>
+                <w:rFonts w:cs="Open Sans Light"/>
+                <w:color w:val="000000"/>
+                <w:sz w:val="18"/>
+                <w:szCs w:val="18"/>
+              </w:rPr>
+              <w:t>9904*</w:t>
+            </w:r>
+          </w:p>
+        </w:tc>
+        <w:tc>
+          <w:tcPr>
+            <w:tcW w:w="2172" w:type="dxa"/>
             <w:tcBorders>
               <w:top w:val="nil"/>
               <w:left w:val="nil"/>
@@ -5062,7 +5019,7 @@
         </w:tc>
         <w:tc>
           <w:tcPr>
-            <w:tcW w:w="1563" w:type="dxa"/>
+            <w:tcW w:w="2172" w:type="dxa"/>
             <w:tcBorders>
               <w:top w:val="nil"/>
               <w:left w:val="nil"/>
@@ -5094,7 +5051,7 @@
         </w:tc>
         <w:tc>
           <w:tcPr>
-            <w:tcW w:w="1375" w:type="dxa"/>
+            <w:tcW w:w="1911" w:type="dxa"/>
             <w:tcBorders>
               <w:top w:val="nil"/>
               <w:left w:val="nil"/>
@@ -5136,11 +5093,11 @@
       </w:tr>
       <w:tr>
         <w:trPr>
-          <w:trHeight w:val="259"/>
+          <w:trHeight w:val="304"/>
         </w:trPr>
         <w:tc>
           <w:tcPr>
-            <w:tcW w:w="1484" w:type="dxa"/>
+            <w:tcW w:w="2062" w:type="dxa"/>
             <w:tcBorders>
               <w:top w:val="single" w:sz="4" w:space="0" w:color="auto"/>
               <w:left w:val="nil"/>
@@ -5159,8 +5116,6 @@
                 <w:color w:val="000000"/>
               </w:rPr>
             </w:pPr>
-            <w:bookmarkStart w:id="0" w:name="_GoBack"/>
-            <w:bookmarkEnd w:id="0"/>
             <w:r>
               <w:rPr>
                 <w:rFonts w:cs="Open Sans Light"/>
@@ -5173,7 +5128,7 @@
         </w:tc>
         <w:tc>
           <w:tcPr>
-            <w:tcW w:w="1545" w:type="dxa"/>
+            <w:tcW w:w="2147" w:type="dxa"/>
             <w:tcBorders>
               <w:top w:val="single" w:sz="4" w:space="0" w:color="auto"/>
               <w:left w:val="nil"/>
@@ -5208,7 +5163,7 @@
         </w:tc>
         <w:tc>
           <w:tcPr>
-            <w:tcW w:w="1564" w:type="dxa"/>
+            <w:tcW w:w="2174" w:type="dxa"/>
             <w:tcBorders>
               <w:top w:val="single" w:sz="4" w:space="0" w:color="auto"/>
               <w:left w:val="nil"/>
@@ -5235,7 +5190,7 @@
         </w:tc>
         <w:tc>
           <w:tcPr>
-            <w:tcW w:w="1563" w:type="dxa"/>
+            <w:tcW w:w="2172" w:type="dxa"/>
             <w:tcBorders>
               <w:top w:val="single" w:sz="4" w:space="0" w:color="auto"/>
               <w:left w:val="nil"/>
@@ -5262,7 +5217,7 @@
         </w:tc>
         <w:tc>
           <w:tcPr>
-            <w:tcW w:w="1563" w:type="dxa"/>
+            <w:tcW w:w="2172" w:type="dxa"/>
             <w:tcBorders>
               <w:top w:val="single" w:sz="4" w:space="0" w:color="auto"/>
               <w:left w:val="nil"/>
@@ -5289,7 +5244,7 @@
         </w:tc>
         <w:tc>
           <w:tcPr>
-            <w:tcW w:w="1563" w:type="dxa"/>
+            <w:tcW w:w="2172" w:type="dxa"/>
             <w:tcBorders>
               <w:top w:val="single" w:sz="4" w:space="0" w:color="auto"/>
               <w:left w:val="nil"/>
@@ -5316,7 +5271,7 @@
         </w:tc>
         <w:tc>
           <w:tcPr>
-            <w:tcW w:w="1375" w:type="dxa"/>
+            <w:tcW w:w="1911" w:type="dxa"/>
             <w:tcBorders>
               <w:top w:val="single" w:sz="4" w:space="0" w:color="auto"/>
               <w:left w:val="nil"/>
@@ -5344,11 +5299,11 @@
       </w:tr>
       <w:tr>
         <w:trPr>
-          <w:trHeight w:val="259"/>
+          <w:trHeight w:val="304"/>
         </w:trPr>
         <w:tc>
           <w:tcPr>
-            <w:tcW w:w="1484" w:type="dxa"/>
+            <w:tcW w:w="2062" w:type="dxa"/>
             <w:tcBorders>
               <w:top w:val="nil"/>
               <w:left w:val="nil"/>
@@ -5379,7 +5334,7 @@
         </w:tc>
         <w:tc>
           <w:tcPr>
-            <w:tcW w:w="1545" w:type="dxa"/>
+            <w:tcW w:w="2147" w:type="dxa"/>
             <w:tcBorders>
               <w:top w:val="nil"/>
               <w:left w:val="nil"/>
@@ -5414,7 +5369,7 @@
         </w:tc>
         <w:tc>
           <w:tcPr>
-            <w:tcW w:w="1564" w:type="dxa"/>
+            <w:tcW w:w="2174" w:type="dxa"/>
             <w:tcBorders>
               <w:top w:val="nil"/>
               <w:left w:val="nil"/>
@@ -5441,7 +5396,7 @@
         </w:tc>
         <w:tc>
           <w:tcPr>
-            <w:tcW w:w="1563" w:type="dxa"/>
+            <w:tcW w:w="2172" w:type="dxa"/>
             <w:tcBorders>
               <w:top w:val="nil"/>
               <w:left w:val="nil"/>
@@ -5480,7 +5435,7 @@
         </w:tc>
         <w:tc>
           <w:tcPr>
-            <w:tcW w:w="1563" w:type="dxa"/>
+            <w:tcW w:w="2172" w:type="dxa"/>
             <w:tcBorders>
               <w:top w:val="nil"/>
               <w:left w:val="nil"/>
@@ -5519,7 +5474,7 @@
         </w:tc>
         <w:tc>
           <w:tcPr>
-            <w:tcW w:w="1563" w:type="dxa"/>
+            <w:tcW w:w="2172" w:type="dxa"/>
             <w:tcBorders>
               <w:top w:val="nil"/>
               <w:left w:val="nil"/>
@@ -5558,7 +5513,7 @@
         </w:tc>
         <w:tc>
           <w:tcPr>
-            <w:tcW w:w="1375" w:type="dxa"/>
+            <w:tcW w:w="1911" w:type="dxa"/>
             <w:tcBorders>
               <w:top w:val="nil"/>
               <w:left w:val="nil"/>
@@ -5586,11 +5541,11 @@
       </w:tr>
       <w:tr>
         <w:trPr>
-          <w:trHeight w:val="259"/>
+          <w:trHeight w:val="304"/>
         </w:trPr>
         <w:tc>
           <w:tcPr>
-            <w:tcW w:w="10657" w:type="dxa"/>
+            <w:tcW w:w="14813" w:type="dxa"/>
             <w:gridSpan w:val="7"/>
             <w:tcBorders>
               <w:top w:val="single" w:sz="4" w:space="0" w:color="auto"/>

</xml_diff>